<commit_message>
PTS Integration Format TODO: to code
</commit_message>
<xml_diff>
--- a/Docs/PTS(Original).docx
+++ b/Docs/PTS(Original).docx
@@ -25,7 +25,7 @@
           <wp:inline distT="0" distB="0" distL="0" distR="0">
             <wp:extent cx="5731510" cy="3418205"/>
             <wp:effectExtent l="0" t="0" r="2540" b="0"/>
-            <wp:docPr id="34" name="Imagem 34"/>
+            <wp:docPr id="1" name="Imagem 1"/>
             <wp:cNvGraphicFramePr>
               <a:graphicFrameLocks xmlns:a="http://schemas.openxmlformats.org/drawingml/2006/main" noChangeAspect="1"/>
             </wp:cNvGraphicFramePr>
@@ -67,12 +67,24 @@
     <w:p>
       <w:pPr>
         <w:pStyle w:val="Ttulo1"/>
+        <w:rPr>
+          <w:lang w:val="en-US"/>
+        </w:rPr>
       </w:pPr>
       <w:r>
+        <w:rPr>
+          <w:lang w:val="en-US"/>
+        </w:rPr>
         <w:t>Login:</w:t>
       </w:r>
     </w:p>
     <w:p>
+      <w:pPr>
+        <w:rPr>
+          <w:lang w:val="en-US"/>
+        </w:rPr>
+      </w:pPr>
+      <w:bookmarkStart w:id="0" w:name="_GoBack"/>
       <w:r>
         <w:rPr>
           <w:noProof/>
@@ -82,7 +94,7 @@
           <wp:inline distT="0" distB="0" distL="0" distR="0">
             <wp:extent cx="5731510" cy="3418205"/>
             <wp:effectExtent l="0" t="0" r="2540" b="0"/>
-            <wp:docPr id="35" name="Imagem 35"/>
+            <wp:docPr id="2" name="Imagem 2"/>
             <wp:cNvGraphicFramePr>
               <a:graphicFrameLocks xmlns:a="http://schemas.openxmlformats.org/drawingml/2006/main" noChangeAspect="1"/>
             </wp:cNvGraphicFramePr>
@@ -120,6 +132,7 @@
           </wp:inline>
         </w:drawing>
       </w:r>
+      <w:bookmarkEnd w:id="0"/>
     </w:p>
     <w:p>
       <w:pPr>
@@ -156,42 +169,36 @@
         <w:rPr>
           <w:lang w:val="en-US"/>
         </w:rPr>
+        <w:t>&lt;on&gt;&lt;on&gt;</w:t>
+      </w:r>
+      <w:r>
+        <w:rPr>
+          <w:lang w:val="en-US"/>
+        </w:rPr>
+        <w:t>user1</w:t>
+      </w:r>
+      <w:r>
+        <w:rPr>
+          <w:lang w:val="en-US"/>
+        </w:rPr>
+        <w:t>&lt;on&gt;&lt;on&gt;</w:t>
+      </w:r>
+      <w:r>
+        <w:rPr>
+          <w:lang w:val="en-US"/>
+        </w:rPr>
+        <w:t>user2</w:t>
+      </w:r>
+      <w:r>
+        <w:rPr>
+          <w:lang w:val="en-US"/>
+        </w:rPr>
         <w:t>&lt;on&gt;</w:t>
       </w:r>
       <w:r>
         <w:rPr>
           <w:lang w:val="en-US"/>
         </w:rPr>
-        <w:t>&lt;on&gt;</w:t>
-      </w:r>
-      <w:r>
-        <w:rPr>
-          <w:lang w:val="en-US"/>
-        </w:rPr>
-        <w:t>user1</w:t>
-      </w:r>
-      <w:r>
-        <w:rPr>
-          <w:lang w:val="en-US"/>
-        </w:rPr>
-        <w:t>&lt;on&gt;&lt;on&gt;</w:t>
-      </w:r>
-      <w:r>
-        <w:rPr>
-          <w:lang w:val="en-US"/>
-        </w:rPr>
-        <w:t>user2</w:t>
-      </w:r>
-      <w:r>
-        <w:rPr>
-          <w:lang w:val="en-US"/>
-        </w:rPr>
-        <w:t>&lt;on&gt;</w:t>
-      </w:r>
-      <w:r>
-        <w:rPr>
-          <w:lang w:val="en-US"/>
-        </w:rPr>
         <w:t>&lt;off&gt;user3&lt;off&gt;&lt;off&gt;user4&lt;off&gt;</w:t>
       </w:r>
       <w:r>
@@ -200,8 +207,6 @@
         </w:rPr>
         <w:t>&lt;log&gt;</w:t>
       </w:r>
-      <w:bookmarkStart w:id="0" w:name="_GoBack"/>
-      <w:bookmarkEnd w:id="0"/>
     </w:p>
     <w:p>
       <w:pPr>

</xml_diff>